<commit_message>
Update database structure, product information
Specific product - CSS: update responsive of image indicator
Update source of product
Product - HTML: move size of product information from none-overlay display to overlay display.
</commit_message>
<xml_diff>
--- a/product_document/INGOLF-Chair.docx
+++ b/product_document/INGOLF-Chair.docx
@@ -22,8 +22,6 @@
             <w:pPr>
               <w:jc w:val="center"/>
             </w:pPr>
-            <w:bookmarkStart w:id="0" w:name="_GoBack"/>
-            <w:bookmarkEnd w:id="0"/>
             <w:r>
               <w:t>Product details</w:t>
             </w:r>
@@ -462,7 +460,7 @@
                 <w:szCs w:val="20"/>
               </w:rPr>
               <w:pict w14:anchorId="2AED4283">
-                <v:rect id="_x0000_i1025" alt="" style="width:214.55pt;height:.05pt;mso-width-percent:0;mso-height-percent:0;mso-width-percent:0;mso-height-percent:0" o:hrpct="488" o:hralign="center" o:hrstd="t" o:hr="t" fillcolor="#a0a0a0" stroked="f"/>
+                <v:rect id="_x0000_i1025" alt="" style="width:104.65pt;height:.05pt;mso-width-percent:0;mso-height-percent:0;mso-width-percent:0;mso-height-percent:0" o:hrpct="488" o:hralign="center" o:hrstd="t" o:hr="t" fillcolor="#a0a0a0" stroked="f"/>
               </w:pict>
             </w:r>
           </w:p>
@@ -875,175 +873,8 @@
               </w:rPr>
               <w:t>Wipe dry with a clean cloth.</w:t>
             </w:r>
-          </w:p>
-          <w:p>
-            <w:pPr>
-              <w:pStyle w:val="Heading3"/>
-              <w:shd w:val="clear" w:color="auto" w:fill="FFFFFF"/>
-              <w:spacing w:before="0" w:beforeAutospacing="0" w:after="168" w:afterAutospacing="0"/>
-              <w:textAlignment w:val="baseline"/>
-              <w:rPr>
-                <w:rFonts w:ascii="Verdana" w:hAnsi="Verdana"/>
-                <w:color w:val="222222"/>
-                <w:spacing w:val="-16"/>
-                <w:sz w:val="30"/>
-                <w:szCs w:val="30"/>
-              </w:rPr>
-            </w:pPr>
-            <w:r>
-              <w:rPr>
-                <w:rFonts w:ascii="Verdana" w:hAnsi="Verdana"/>
-                <w:color w:val="222222"/>
-                <w:spacing w:val="-16"/>
-                <w:sz w:val="30"/>
-                <w:szCs w:val="30"/>
-              </w:rPr>
-              <w:lastRenderedPageBreak/>
-              <w:t>Good to know</w:t>
-            </w:r>
-          </w:p>
-          <w:p>
-            <w:pPr>
-              <w:numPr>
-                <w:ilvl w:val="0"/>
-                <w:numId w:val="2"/>
-              </w:numPr>
-              <w:shd w:val="clear" w:color="auto" w:fill="FFFFFF"/>
-              <w:spacing w:after="240"/>
-              <w:ind w:left="0"/>
-              <w:textAlignment w:val="baseline"/>
-              <w:rPr>
-                <w:rFonts w:ascii="Verdana" w:hAnsi="Verdana"/>
-                <w:color w:val="222222"/>
-                <w:sz w:val="20"/>
-                <w:szCs w:val="20"/>
-              </w:rPr>
-            </w:pPr>
-            <w:r>
-              <w:rPr>
-                <w:rFonts w:ascii="Verdana" w:hAnsi="Verdana"/>
-                <w:color w:val="222222"/>
-                <w:sz w:val="20"/>
-                <w:szCs w:val="20"/>
-              </w:rPr>
-              <w:t>For increased stability, re-tighten the screws about two weeks after assembly and when necessary.</w:t>
-            </w:r>
-          </w:p>
-          <w:p>
-            <w:pPr>
-              <w:numPr>
-                <w:ilvl w:val="0"/>
-                <w:numId w:val="2"/>
-              </w:numPr>
-              <w:shd w:val="clear" w:color="auto" w:fill="FFFFFF"/>
-              <w:spacing w:after="240"/>
-              <w:ind w:left="0"/>
-              <w:textAlignment w:val="baseline"/>
-              <w:rPr>
-                <w:rFonts w:ascii="Verdana" w:hAnsi="Verdana"/>
-                <w:color w:val="222222"/>
-                <w:sz w:val="20"/>
-                <w:szCs w:val="20"/>
-              </w:rPr>
-            </w:pPr>
-            <w:r>
-              <w:rPr>
-                <w:rFonts w:ascii="Verdana" w:hAnsi="Verdana"/>
-                <w:color w:val="222222"/>
-                <w:sz w:val="20"/>
-                <w:szCs w:val="20"/>
-              </w:rPr>
-              <w:t>May be completed with FIXA self-adhesive floor protectors; protect the underlying surface against wear.</w:t>
-            </w:r>
-          </w:p>
-          <w:p>
-            <w:pPr>
-              <w:numPr>
-                <w:ilvl w:val="0"/>
-                <w:numId w:val="2"/>
-              </w:numPr>
-              <w:shd w:val="clear" w:color="auto" w:fill="FFFFFF"/>
-              <w:spacing w:after="240"/>
-              <w:ind w:left="0"/>
-              <w:textAlignment w:val="baseline"/>
-              <w:rPr>
-                <w:rFonts w:ascii="Verdana" w:hAnsi="Verdana"/>
-                <w:color w:val="222222"/>
-                <w:sz w:val="20"/>
-                <w:szCs w:val="20"/>
-              </w:rPr>
-            </w:pPr>
-            <w:r>
-              <w:rPr>
-                <w:rFonts w:ascii="Verdana" w:hAnsi="Verdana"/>
-                <w:color w:val="222222"/>
-                <w:sz w:val="20"/>
-                <w:szCs w:val="20"/>
-              </w:rPr>
-              <w:t>This chair has been tested for home use and meets the requirements for durability and safety, set forth in the following standards: EN 12520 and EN 1022.</w:t>
-            </w:r>
-          </w:p>
-          <w:p>
-            <w:pPr>
-              <w:pStyle w:val="Heading4"/>
-              <w:shd w:val="clear" w:color="auto" w:fill="FFFFFF"/>
-              <w:spacing w:before="720" w:beforeAutospacing="0" w:after="168" w:afterAutospacing="0"/>
-              <w:textAlignment w:val="baseline"/>
-              <w:rPr>
-                <w:rFonts w:ascii="Verdana" w:hAnsi="Verdana"/>
-                <w:color w:val="222222"/>
-                <w:spacing w:val="-16"/>
-                <w:sz w:val="26"/>
-                <w:szCs w:val="26"/>
-              </w:rPr>
-            </w:pPr>
-            <w:r>
-              <w:rPr>
-                <w:rFonts w:ascii="Verdana" w:hAnsi="Verdana"/>
-                <w:color w:val="222222"/>
-                <w:spacing w:val="-16"/>
-                <w:sz w:val="26"/>
-                <w:szCs w:val="26"/>
-              </w:rPr>
-              <w:t>Designer</w:t>
-            </w:r>
-          </w:p>
-          <w:p>
-            <w:pPr>
-              <w:pStyle w:val="NormalWeb"/>
-              <w:shd w:val="clear" w:color="auto" w:fill="FFFFFF"/>
-              <w:spacing w:before="0" w:beforeAutospacing="0" w:after="240" w:afterAutospacing="0"/>
-              <w:textAlignment w:val="baseline"/>
-              <w:rPr>
-                <w:rFonts w:ascii="Verdana" w:hAnsi="Verdana"/>
-                <w:color w:val="222222"/>
-                <w:spacing w:val="-6"/>
-                <w:sz w:val="20"/>
-                <w:szCs w:val="20"/>
-              </w:rPr>
-            </w:pPr>
-            <w:r>
-              <w:rPr>
-                <w:rFonts w:ascii="Verdana" w:hAnsi="Verdana"/>
-                <w:color w:val="222222"/>
-                <w:spacing w:val="-6"/>
-                <w:sz w:val="20"/>
-                <w:szCs w:val="20"/>
-              </w:rPr>
-              <w:t xml:space="preserve">Carina </w:t>
-            </w:r>
-            <w:proofErr w:type="spellStart"/>
-            <w:r>
-              <w:rPr>
-                <w:rFonts w:ascii="Verdana" w:hAnsi="Verdana"/>
-                <w:color w:val="222222"/>
-                <w:spacing w:val="-6"/>
-                <w:sz w:val="20"/>
-                <w:szCs w:val="20"/>
-              </w:rPr>
-              <w:t>Bengs</w:t>
-            </w:r>
-            <w:proofErr w:type="spellEnd"/>
+            <w:bookmarkStart w:id="0" w:name="_GoBack"/>
+            <w:bookmarkEnd w:id="0"/>
           </w:p>
         </w:tc>
       </w:tr>
@@ -1055,7 +886,7 @@
           <w:p>
             <w:r>
               <w:lastRenderedPageBreak/>
-              <w:t>Materials</w:t>
+              <w:t>Good to know</w:t>
             </w:r>
           </w:p>
         </w:tc>
@@ -1065,6 +896,194 @@
           </w:tcPr>
           <w:p>
             <w:pPr>
+              <w:pStyle w:val="Heading3"/>
+              <w:shd w:val="clear" w:color="auto" w:fill="FFFFFF"/>
+              <w:spacing w:before="0" w:beforeAutospacing="0" w:after="168" w:afterAutospacing="0"/>
+              <w:textAlignment w:val="baseline"/>
+              <w:rPr>
+                <w:rFonts w:ascii="Verdana" w:hAnsi="Verdana"/>
+                <w:color w:val="222222"/>
+                <w:spacing w:val="-16"/>
+                <w:sz w:val="30"/>
+                <w:szCs w:val="30"/>
+              </w:rPr>
+            </w:pPr>
+            <w:r>
+              <w:rPr>
+                <w:rFonts w:ascii="Verdana" w:hAnsi="Verdana"/>
+                <w:color w:val="222222"/>
+                <w:spacing w:val="-16"/>
+                <w:sz w:val="30"/>
+                <w:szCs w:val="30"/>
+              </w:rPr>
+              <w:t>Good to know</w:t>
+            </w:r>
+          </w:p>
+          <w:p>
+            <w:pPr>
+              <w:numPr>
+                <w:ilvl w:val="0"/>
+                <w:numId w:val="2"/>
+              </w:numPr>
+              <w:shd w:val="clear" w:color="auto" w:fill="FFFFFF"/>
+              <w:spacing w:after="240"/>
+              <w:ind w:left="0"/>
+              <w:textAlignment w:val="baseline"/>
+              <w:rPr>
+                <w:rFonts w:ascii="Verdana" w:hAnsi="Verdana"/>
+                <w:color w:val="222222"/>
+                <w:sz w:val="20"/>
+                <w:szCs w:val="20"/>
+              </w:rPr>
+            </w:pPr>
+            <w:r>
+              <w:rPr>
+                <w:rFonts w:ascii="Verdana" w:hAnsi="Verdana"/>
+                <w:color w:val="222222"/>
+                <w:sz w:val="20"/>
+                <w:szCs w:val="20"/>
+              </w:rPr>
+              <w:t>For increased stability, re-tighten the screws about two weeks after assembly and when necessary.</w:t>
+            </w:r>
+          </w:p>
+          <w:p>
+            <w:pPr>
+              <w:numPr>
+                <w:ilvl w:val="0"/>
+                <w:numId w:val="2"/>
+              </w:numPr>
+              <w:shd w:val="clear" w:color="auto" w:fill="FFFFFF"/>
+              <w:spacing w:after="240"/>
+              <w:ind w:left="0"/>
+              <w:textAlignment w:val="baseline"/>
+              <w:rPr>
+                <w:rFonts w:ascii="Verdana" w:hAnsi="Verdana"/>
+                <w:color w:val="222222"/>
+                <w:sz w:val="20"/>
+                <w:szCs w:val="20"/>
+              </w:rPr>
+            </w:pPr>
+            <w:r>
+              <w:rPr>
+                <w:rFonts w:ascii="Verdana" w:hAnsi="Verdana"/>
+                <w:color w:val="222222"/>
+                <w:sz w:val="20"/>
+                <w:szCs w:val="20"/>
+              </w:rPr>
+              <w:t>May be completed with FIXA self-adhesive floor protectors; protect the underlying surface against wear.</w:t>
+            </w:r>
+          </w:p>
+          <w:p>
+            <w:pPr>
+              <w:numPr>
+                <w:ilvl w:val="0"/>
+                <w:numId w:val="2"/>
+              </w:numPr>
+              <w:shd w:val="clear" w:color="auto" w:fill="FFFFFF"/>
+              <w:spacing w:after="240"/>
+              <w:ind w:left="0"/>
+              <w:textAlignment w:val="baseline"/>
+              <w:rPr>
+                <w:rFonts w:ascii="Verdana" w:hAnsi="Verdana"/>
+                <w:color w:val="222222"/>
+                <w:sz w:val="20"/>
+                <w:szCs w:val="20"/>
+              </w:rPr>
+            </w:pPr>
+            <w:r>
+              <w:rPr>
+                <w:rFonts w:ascii="Verdana" w:hAnsi="Verdana"/>
+                <w:color w:val="222222"/>
+                <w:sz w:val="20"/>
+                <w:szCs w:val="20"/>
+              </w:rPr>
+              <w:t>This chair has been tested for home use and meets the requirements for durability and safety, set forth in the following standards: EN 12520 and EN 1022.</w:t>
+            </w:r>
+          </w:p>
+          <w:p>
+            <w:pPr>
+              <w:pStyle w:val="Heading4"/>
+              <w:shd w:val="clear" w:color="auto" w:fill="FFFFFF"/>
+              <w:spacing w:before="720" w:beforeAutospacing="0" w:after="168" w:afterAutospacing="0"/>
+              <w:textAlignment w:val="baseline"/>
+              <w:rPr>
+                <w:rFonts w:ascii="Verdana" w:hAnsi="Verdana"/>
+                <w:color w:val="222222"/>
+                <w:spacing w:val="-16"/>
+                <w:sz w:val="26"/>
+                <w:szCs w:val="26"/>
+              </w:rPr>
+            </w:pPr>
+            <w:r>
+              <w:rPr>
+                <w:rFonts w:ascii="Verdana" w:hAnsi="Verdana"/>
+                <w:color w:val="222222"/>
+                <w:spacing w:val="-16"/>
+                <w:sz w:val="26"/>
+                <w:szCs w:val="26"/>
+              </w:rPr>
+              <w:t>Designer</w:t>
+            </w:r>
+          </w:p>
+          <w:p>
+            <w:pPr>
+              <w:pStyle w:val="Heading4"/>
+              <w:shd w:val="clear" w:color="auto" w:fill="FFFFFF"/>
+              <w:spacing w:before="0" w:beforeAutospacing="0" w:after="168" w:afterAutospacing="0"/>
+              <w:textAlignment w:val="baseline"/>
+              <w:rPr>
+                <w:rFonts w:ascii="Verdana" w:hAnsi="Verdana"/>
+                <w:b w:val="0"/>
+                <w:color w:val="222222"/>
+                <w:spacing w:val="-16"/>
+                <w:sz w:val="26"/>
+                <w:szCs w:val="26"/>
+              </w:rPr>
+            </w:pPr>
+            <w:r>
+              <w:rPr>
+                <w:rFonts w:ascii="Verdana" w:hAnsi="Verdana"/>
+                <w:b w:val="0"/>
+                <w:color w:val="222222"/>
+                <w:spacing w:val="-6"/>
+                <w:sz w:val="20"/>
+                <w:szCs w:val="20"/>
+              </w:rPr>
+              <w:t xml:space="preserve">Carina </w:t>
+            </w:r>
+            <w:proofErr w:type="spellStart"/>
+            <w:r>
+              <w:rPr>
+                <w:rFonts w:ascii="Verdana" w:hAnsi="Verdana"/>
+                <w:b w:val="0"/>
+                <w:color w:val="222222"/>
+                <w:spacing w:val="-6"/>
+                <w:sz w:val="20"/>
+                <w:szCs w:val="20"/>
+              </w:rPr>
+              <w:t>Bengs</w:t>
+            </w:r>
+            <w:proofErr w:type="spellEnd"/>
+          </w:p>
+        </w:tc>
+      </w:tr>
+      <w:tr>
+        <w:tc>
+          <w:tcPr>
+            <w:tcW w:w="4505" w:type="dxa"/>
+          </w:tcPr>
+          <w:p>
+            <w:r>
+              <w:t>Materials</w:t>
+            </w:r>
+          </w:p>
+        </w:tc>
+        <w:tc>
+          <w:tcPr>
+            <w:tcW w:w="4505" w:type="dxa"/>
+          </w:tcPr>
+          <w:p>
+            <w:pPr>
               <w:pStyle w:val="Heading4"/>
               <w:shd w:val="clear" w:color="auto" w:fill="FFFFFF"/>
               <w:spacing w:before="0" w:beforeAutospacing="0" w:after="168" w:afterAutospacing="0"/>
@@ -1188,16 +1207,7 @@
                 <w:sz w:val="20"/>
                 <w:szCs w:val="20"/>
               </w:rPr>
-              <w:t>All parts: Acrylic pain</w:t>
-            </w:r>
-            <w:r>
-              <w:rPr>
-                <w:rFonts w:ascii="Verdana" w:hAnsi="Verdana"/>
-                <w:color w:val="222222"/>
-                <w:sz w:val="20"/>
-                <w:szCs w:val="20"/>
-              </w:rPr>
-              <w:t>t</w:t>
+              <w:t>All parts: Acrylic paint</w:t>
             </w:r>
           </w:p>
         </w:tc>

</xml_diff>